<commit_message>
Ejercicios del PDF punto 13. Del 1 al 4 en el documento
</commit_message>
<xml_diff>
--- a/Tema3/Ejercicios_PDF/Ejercicio_Dentro_PDF_13/Ejercicios_1-4.docx
+++ b/Tema3/Ejercicios_PDF/Ejercicio_Dentro_PDF_13/Ejercicios_1-4.docx
@@ -123,7 +123,23 @@
           <w:color w:val="000000"/>
           <w:kern w:val="0"/>
         </w:rPr>
-        <w:t xml:space="preserve">Apache Derby …………………………………………. </w:t>
+        <w:t xml:space="preserve">Apache Derby </w:t>
+      </w:r>
+      <w:r>
+        <w:rPr>
+          <w:rFonts w:ascii="Arial" w:hAnsi="Arial" w:cs="Arial"/>
+          <w:color w:val="000000"/>
+          <w:kern w:val="0"/>
+        </w:rPr>
+        <w:t>derbytools.jar</w:t>
+      </w:r>
+      <w:r>
+        <w:rPr>
+          <w:rFonts w:ascii="Arial" w:hAnsi="Arial" w:cs="Arial"/>
+          <w:color w:val="000000"/>
+          <w:kern w:val="0"/>
+        </w:rPr>
+        <w:t xml:space="preserve"> </w:t>
       </w:r>
     </w:p>
     <w:p>
@@ -145,7 +161,23 @@
           <w:color w:val="000000"/>
           <w:kern w:val="0"/>
         </w:rPr>
-        <w:t xml:space="preserve">HSQLDB …………………………………………. </w:t>
+        <w:t xml:space="preserve">HSQLDB </w:t>
+      </w:r>
+      <w:r>
+        <w:rPr>
+          <w:rFonts w:ascii="Arial" w:hAnsi="Arial" w:cs="Arial"/>
+          <w:color w:val="000000"/>
+          <w:kern w:val="0"/>
+        </w:rPr>
+        <w:t>hsqldb.jar</w:t>
+      </w:r>
+      <w:r>
+        <w:rPr>
+          <w:rFonts w:ascii="Arial" w:hAnsi="Arial" w:cs="Arial"/>
+          <w:color w:val="000000"/>
+          <w:kern w:val="0"/>
+        </w:rPr>
+        <w:t xml:space="preserve"> </w:t>
       </w:r>
     </w:p>
     <w:p>
@@ -167,7 +199,23 @@
           <w:color w:val="000000"/>
           <w:kern w:val="0"/>
         </w:rPr>
-        <w:t xml:space="preserve">H2 …………………………………………. </w:t>
+        <w:t xml:space="preserve">H2 </w:t>
+      </w:r>
+      <w:r>
+        <w:rPr>
+          <w:rFonts w:ascii="Arial" w:hAnsi="Arial" w:cs="Arial"/>
+          <w:color w:val="000000"/>
+          <w:kern w:val="0"/>
+        </w:rPr>
+        <w:t>h2.jar</w:t>
+      </w:r>
+      <w:r>
+        <w:rPr>
+          <w:rFonts w:ascii="Arial" w:hAnsi="Arial" w:cs="Arial"/>
+          <w:color w:val="000000"/>
+          <w:kern w:val="0"/>
+        </w:rPr>
+        <w:t xml:space="preserve"> </w:t>
       </w:r>
     </w:p>
     <w:p>
@@ -189,7 +237,23 @@
           <w:color w:val="000000"/>
           <w:kern w:val="0"/>
         </w:rPr>
-        <w:t xml:space="preserve">MySQL ORACLE Db4o Berkeley …………………………………………. </w:t>
+        <w:t xml:space="preserve">MySQL ORACLE Db4o Berkeley </w:t>
+      </w:r>
+      <w:r>
+        <w:rPr>
+          <w:rFonts w:ascii="Arial" w:hAnsi="Arial" w:cs="Arial"/>
+          <w:color w:val="000000"/>
+          <w:kern w:val="0"/>
+        </w:rPr>
+        <w:t>db4o.jar</w:t>
+      </w:r>
+      <w:r>
+        <w:rPr>
+          <w:rFonts w:ascii="Arial" w:hAnsi="Arial" w:cs="Arial"/>
+          <w:color w:val="000000"/>
+          <w:kern w:val="0"/>
+        </w:rPr>
+        <w:t xml:space="preserve"> </w:t>
       </w:r>
     </w:p>
     <w:p>
@@ -215,7 +279,7 @@
     </w:p>
     <w:tbl>
       <w:tblPr>
-        <w:tblW w:w="0" w:type="auto"/>
+        <w:tblW w:w="9464" w:type="dxa"/>
         <w:tblInd w:w="-108" w:type="dxa"/>
         <w:tblBorders>
           <w:top w:val="nil"/>
@@ -229,7 +293,7 @@
       <w:tblGrid>
         <w:gridCol w:w="2933"/>
         <w:gridCol w:w="2933"/>
-        <w:gridCol w:w="2933"/>
+        <w:gridCol w:w="3598"/>
       </w:tblGrid>
       <w:tr>
         <w:tblPrEx>
@@ -303,7 +367,7 @@
         </w:tc>
         <w:tc>
           <w:tcPr>
-            <w:tcW w:w="2933" w:type="dxa"/>
+            <w:tcW w:w="3598" w:type="dxa"/>
           </w:tcPr>
           <w:p>
             <w:pPr>
@@ -470,6 +534,16 @@
               </w:rPr>
               <w:t xml:space="preserve">MySQL ORACLE </w:t>
             </w:r>
+            <w:r>
+              <w:rPr>
+                <w:rFonts w:ascii="Arial" w:hAnsi="Arial" w:cs="Arial"/>
+                <w:color w:val="000000"/>
+                <w:kern w:val="0"/>
+                <w:sz w:val="20"/>
+                <w:szCs w:val="20"/>
+              </w:rPr>
+              <w:t>db4o</w:t>
+            </w:r>
           </w:p>
         </w:tc>
         <w:tc>
@@ -512,13 +586,171 @@
                 <w:sz w:val="20"/>
                 <w:szCs w:val="20"/>
               </w:rPr>
-              <w:t xml:space="preserve"> .................. </w:t>
+              <w:t xml:space="preserve"> ..................</w:t>
+            </w:r>
+          </w:p>
+          <w:p>
+            <w:pPr>
+              <w:autoSpaceDE w:val="0"/>
+              <w:autoSpaceDN w:val="0"/>
+              <w:adjustRightInd w:val="0"/>
+              <w:spacing w:after="0" w:line="240" w:lineRule="auto"/>
+              <w:rPr>
+                <w:rFonts w:ascii="Arial" w:hAnsi="Arial" w:cs="Arial"/>
+                <w:color w:val="000000"/>
+                <w:kern w:val="0"/>
+                <w:sz w:val="20"/>
+                <w:szCs w:val="20"/>
+              </w:rPr>
+            </w:pPr>
+            <w:proofErr w:type="spellStart"/>
+            <w:proofErr w:type="gramStart"/>
+            <w:r>
+              <w:rPr>
+                <w:rFonts w:ascii="Arial" w:hAnsi="Arial" w:cs="Arial"/>
+                <w:color w:val="000000"/>
+                <w:kern w:val="0"/>
+                <w:sz w:val="20"/>
+                <w:szCs w:val="20"/>
+              </w:rPr>
+              <w:t>org.derbyJDBC</w:t>
+            </w:r>
+            <w:proofErr w:type="spellEnd"/>
+            <w:proofErr w:type="gramEnd"/>
+            <w:r>
+              <w:rPr>
+                <w:rFonts w:ascii="Arial" w:hAnsi="Arial" w:cs="Arial"/>
+                <w:color w:val="000000"/>
+                <w:kern w:val="0"/>
+                <w:sz w:val="20"/>
+                <w:szCs w:val="20"/>
+              </w:rPr>
+              <w:t xml:space="preserve"> </w:t>
+            </w:r>
+          </w:p>
+          <w:p>
+            <w:pPr>
+              <w:autoSpaceDE w:val="0"/>
+              <w:autoSpaceDN w:val="0"/>
+              <w:adjustRightInd w:val="0"/>
+              <w:spacing w:after="0" w:line="240" w:lineRule="auto"/>
+              <w:rPr>
+                <w:rFonts w:ascii="Arial" w:hAnsi="Arial" w:cs="Arial"/>
+                <w:color w:val="000000"/>
+                <w:kern w:val="0"/>
+                <w:sz w:val="20"/>
+                <w:szCs w:val="20"/>
+              </w:rPr>
+            </w:pPr>
+            <w:proofErr w:type="spellStart"/>
+            <w:proofErr w:type="gramStart"/>
+            <w:r>
+              <w:rPr>
+                <w:rFonts w:ascii="Arial" w:hAnsi="Arial" w:cs="Arial"/>
+                <w:color w:val="000000"/>
+                <w:kern w:val="0"/>
+                <w:sz w:val="20"/>
+                <w:szCs w:val="20"/>
+              </w:rPr>
+              <w:t>org.</w:t>
+            </w:r>
+            <w:r>
+              <w:rPr>
+                <w:rFonts w:ascii="Arial" w:hAnsi="Arial" w:cs="Arial"/>
+                <w:color w:val="000000"/>
+                <w:kern w:val="0"/>
+                <w:sz w:val="20"/>
+                <w:szCs w:val="20"/>
+              </w:rPr>
+              <w:t>hsqldb</w:t>
+            </w:r>
+            <w:proofErr w:type="spellEnd"/>
+            <w:proofErr w:type="gramEnd"/>
+            <w:r>
+              <w:rPr>
+                <w:rFonts w:ascii="Arial" w:hAnsi="Arial" w:cs="Arial"/>
+                <w:color w:val="000000"/>
+                <w:kern w:val="0"/>
+                <w:sz w:val="20"/>
+                <w:szCs w:val="20"/>
+              </w:rPr>
+              <w:t xml:space="preserve"> </w:t>
+            </w:r>
+          </w:p>
+          <w:p>
+            <w:pPr>
+              <w:autoSpaceDE w:val="0"/>
+              <w:autoSpaceDN w:val="0"/>
+              <w:adjustRightInd w:val="0"/>
+              <w:spacing w:after="0" w:line="240" w:lineRule="auto"/>
+              <w:rPr>
+                <w:rFonts w:ascii="Arial" w:hAnsi="Arial" w:cs="Arial"/>
+                <w:color w:val="000000"/>
+                <w:kern w:val="0"/>
+                <w:sz w:val="20"/>
+                <w:szCs w:val="20"/>
+              </w:rPr>
+            </w:pPr>
+            <w:r>
+              <w:rPr>
+                <w:rFonts w:ascii="Arial" w:hAnsi="Arial" w:cs="Arial"/>
+                <w:color w:val="000000"/>
+                <w:kern w:val="0"/>
+                <w:sz w:val="20"/>
+                <w:szCs w:val="20"/>
+              </w:rPr>
+              <w:t>org.</w:t>
+            </w:r>
+            <w:r>
+              <w:rPr>
+                <w:rFonts w:ascii="Arial" w:hAnsi="Arial" w:cs="Arial"/>
+                <w:color w:val="000000"/>
+                <w:kern w:val="0"/>
+                <w:sz w:val="20"/>
+                <w:szCs w:val="20"/>
+              </w:rPr>
+              <w:t>h2JDBC</w:t>
+            </w:r>
+            <w:r>
+              <w:rPr>
+                <w:rFonts w:ascii="Arial" w:hAnsi="Arial" w:cs="Arial"/>
+                <w:color w:val="000000"/>
+                <w:kern w:val="0"/>
+                <w:sz w:val="20"/>
+                <w:szCs w:val="20"/>
+              </w:rPr>
+              <w:t xml:space="preserve"> </w:t>
+            </w:r>
+          </w:p>
+          <w:p>
+            <w:pPr>
+              <w:autoSpaceDE w:val="0"/>
+              <w:autoSpaceDN w:val="0"/>
+              <w:adjustRightInd w:val="0"/>
+              <w:spacing w:after="0" w:line="240" w:lineRule="auto"/>
+              <w:rPr>
+                <w:rFonts w:ascii="Arial" w:hAnsi="Arial" w:cs="Arial"/>
+                <w:color w:val="000000"/>
+                <w:kern w:val="0"/>
+                <w:sz w:val="20"/>
+                <w:szCs w:val="20"/>
+              </w:rPr>
+            </w:pPr>
+            <w:r>
+              <w:rPr>
+                <w:rFonts w:ascii="Arial" w:hAnsi="Arial" w:cs="Arial"/>
+                <w:color w:val="000000"/>
+                <w:kern w:val="0"/>
+                <w:sz w:val="20"/>
+                <w:szCs w:val="20"/>
+              </w:rPr>
+              <w:t>org.db4oJDBC</w:t>
             </w:r>
           </w:p>
         </w:tc>
         <w:tc>
           <w:tcPr>
-            <w:tcW w:w="2933" w:type="dxa"/>
+            <w:tcW w:w="3598" w:type="dxa"/>
           </w:tcPr>
           <w:p>
             <w:pPr>
@@ -620,7 +852,330 @@
                 <w:sz w:val="20"/>
                 <w:szCs w:val="20"/>
               </w:rPr>
-              <w:t xml:space="preserve"> ................ </w:t>
+              <w:t xml:space="preserve"> </w:t>
+            </w:r>
+            <w:proofErr w:type="spellStart"/>
+            <w:r>
+              <w:rPr>
+                <w:rFonts w:ascii="Arial" w:hAnsi="Arial" w:cs="Arial"/>
+                <w:color w:val="000000"/>
+                <w:kern w:val="0"/>
+                <w:sz w:val="20"/>
+                <w:szCs w:val="20"/>
+              </w:rPr>
+              <w:t>jdbc:</w:t>
+            </w:r>
+            <w:r>
+              <w:rPr>
+                <w:rFonts w:ascii="Arial" w:hAnsi="Arial" w:cs="Arial"/>
+                <w:color w:val="000000"/>
+                <w:kern w:val="0"/>
+                <w:sz w:val="20"/>
+                <w:szCs w:val="20"/>
+              </w:rPr>
+              <w:t>derby</w:t>
+            </w:r>
+            <w:proofErr w:type="spellEnd"/>
+            <w:r>
+              <w:rPr>
+                <w:rFonts w:ascii="Arial" w:hAnsi="Arial" w:cs="Arial"/>
+                <w:color w:val="000000"/>
+                <w:kern w:val="0"/>
+                <w:sz w:val="20"/>
+                <w:szCs w:val="20"/>
+              </w:rPr>
+              <w:t>;</w:t>
+            </w:r>
+            <w:r>
+              <w:rPr>
+                <w:rFonts w:ascii="Arial" w:hAnsi="Arial" w:cs="Arial"/>
+                <w:color w:val="000000"/>
+                <w:kern w:val="0"/>
+                <w:sz w:val="20"/>
+                <w:szCs w:val="20"/>
+              </w:rPr>
+              <w:t>/localhost</w:t>
+            </w:r>
+          </w:p>
+          <w:p>
+            <w:pPr>
+              <w:autoSpaceDE w:val="0"/>
+              <w:autoSpaceDN w:val="0"/>
+              <w:adjustRightInd w:val="0"/>
+              <w:spacing w:after="0" w:line="240" w:lineRule="auto"/>
+              <w:rPr>
+                <w:rFonts w:ascii="Arial" w:hAnsi="Arial" w:cs="Arial"/>
+                <w:color w:val="000000"/>
+                <w:kern w:val="0"/>
+                <w:sz w:val="20"/>
+                <w:szCs w:val="20"/>
+              </w:rPr>
+            </w:pPr>
+            <w:proofErr w:type="spellStart"/>
+            <w:proofErr w:type="gramStart"/>
+            <w:r>
+              <w:rPr>
+                <w:rFonts w:ascii="Arial" w:hAnsi="Arial" w:cs="Arial"/>
+                <w:color w:val="000000"/>
+                <w:kern w:val="0"/>
+                <w:sz w:val="20"/>
+                <w:szCs w:val="20"/>
+              </w:rPr>
+              <w:t>jdbc:</w:t>
+            </w:r>
+            <w:r>
+              <w:rPr>
+                <w:rFonts w:ascii="Arial" w:hAnsi="Arial" w:cs="Arial"/>
+                <w:color w:val="000000"/>
+                <w:kern w:val="0"/>
+                <w:sz w:val="20"/>
+                <w:szCs w:val="20"/>
+              </w:rPr>
+              <w:t>hsqldb</w:t>
+            </w:r>
+            <w:proofErr w:type="gramEnd"/>
+            <w:r>
+              <w:rPr>
+                <w:rFonts w:ascii="Arial" w:hAnsi="Arial" w:cs="Arial"/>
+                <w:color w:val="000000"/>
+                <w:kern w:val="0"/>
+                <w:sz w:val="20"/>
+                <w:szCs w:val="20"/>
+              </w:rPr>
+              <w:t>;</w:t>
+            </w:r>
+            <w:r>
+              <w:rPr>
+                <w:rFonts w:ascii="Arial" w:hAnsi="Arial" w:cs="Arial"/>
+                <w:color w:val="000000"/>
+                <w:kern w:val="0"/>
+                <w:sz w:val="20"/>
+                <w:szCs w:val="20"/>
+              </w:rPr>
+              <w:t>ejemplo</w:t>
+            </w:r>
+            <w:proofErr w:type="spellEnd"/>
+          </w:p>
+          <w:p>
+            <w:pPr>
+              <w:autoSpaceDE w:val="0"/>
+              <w:autoSpaceDN w:val="0"/>
+              <w:adjustRightInd w:val="0"/>
+              <w:spacing w:after="0" w:line="240" w:lineRule="auto"/>
+              <w:rPr>
+                <w:rFonts w:ascii="Arial" w:hAnsi="Arial" w:cs="Arial"/>
+                <w:color w:val="000000"/>
+                <w:kern w:val="0"/>
+                <w:sz w:val="20"/>
+                <w:szCs w:val="20"/>
+              </w:rPr>
+            </w:pPr>
+            <w:r>
+              <w:rPr>
+                <w:rFonts w:ascii="Arial" w:hAnsi="Arial" w:cs="Arial"/>
+                <w:color w:val="000000"/>
+                <w:kern w:val="0"/>
+                <w:sz w:val="20"/>
+                <w:szCs w:val="20"/>
+              </w:rPr>
+              <w:t>jdbc:</w:t>
+            </w:r>
+            <w:r>
+              <w:rPr>
+                <w:rFonts w:ascii="Arial" w:hAnsi="Arial" w:cs="Arial"/>
+                <w:color w:val="000000"/>
+                <w:kern w:val="0"/>
+                <w:sz w:val="20"/>
+                <w:szCs w:val="20"/>
+              </w:rPr>
+              <w:t>h</w:t>
+            </w:r>
+            <w:proofErr w:type="gramStart"/>
+            <w:r>
+              <w:rPr>
+                <w:rFonts w:ascii="Arial" w:hAnsi="Arial" w:cs="Arial"/>
+                <w:color w:val="000000"/>
+                <w:kern w:val="0"/>
+                <w:sz w:val="20"/>
+                <w:szCs w:val="20"/>
+              </w:rPr>
+              <w:t>2</w:t>
+            </w:r>
+            <w:r>
+              <w:rPr>
+                <w:rFonts w:ascii="Arial" w:hAnsi="Arial" w:cs="Arial"/>
+                <w:color w:val="000000"/>
+                <w:kern w:val="0"/>
+                <w:sz w:val="20"/>
+                <w:szCs w:val="20"/>
+              </w:rPr>
+              <w:t>;D.</w:t>
+            </w:r>
+            <w:proofErr w:type="gramEnd"/>
+            <w:r>
+              <w:rPr>
+                <w:rFonts w:ascii="Arial" w:hAnsi="Arial" w:cs="Arial"/>
+                <w:color w:val="000000"/>
+                <w:kern w:val="0"/>
+                <w:sz w:val="20"/>
+                <w:szCs w:val="20"/>
+              </w:rPr>
+              <w:t>:/</w:t>
+            </w:r>
+            <w:proofErr w:type="spellStart"/>
+            <w:r>
+              <w:rPr>
+                <w:rFonts w:ascii="Arial" w:hAnsi="Arial" w:cs="Arial"/>
+                <w:color w:val="000000"/>
+                <w:kern w:val="0"/>
+                <w:sz w:val="20"/>
+                <w:szCs w:val="20"/>
+              </w:rPr>
+              <w:t>db</w:t>
+            </w:r>
+            <w:proofErr w:type="spellEnd"/>
+            <w:r>
+              <w:rPr>
+                <w:rFonts w:ascii="Arial" w:hAnsi="Arial" w:cs="Arial"/>
+                <w:color w:val="000000"/>
+                <w:kern w:val="0"/>
+                <w:sz w:val="20"/>
+                <w:szCs w:val="20"/>
+              </w:rPr>
+              <w:t>/SQLite/</w:t>
+            </w:r>
+            <w:proofErr w:type="spellStart"/>
+            <w:r>
+              <w:rPr>
+                <w:rFonts w:ascii="Arial" w:hAnsi="Arial" w:cs="Arial"/>
+                <w:color w:val="000000"/>
+                <w:kern w:val="0"/>
+                <w:sz w:val="20"/>
+                <w:szCs w:val="20"/>
+              </w:rPr>
+              <w:t>ejemplo,db</w:t>
+            </w:r>
+            <w:proofErr w:type="spellEnd"/>
+          </w:p>
+          <w:p>
+            <w:pPr>
+              <w:autoSpaceDE w:val="0"/>
+              <w:autoSpaceDN w:val="0"/>
+              <w:adjustRightInd w:val="0"/>
+              <w:spacing w:after="0" w:line="240" w:lineRule="auto"/>
+              <w:rPr>
+                <w:rFonts w:ascii="Arial" w:hAnsi="Arial" w:cs="Arial"/>
+                <w:color w:val="000000"/>
+                <w:kern w:val="0"/>
+                <w:sz w:val="20"/>
+                <w:szCs w:val="20"/>
+              </w:rPr>
+            </w:pPr>
+            <w:r>
+              <w:rPr>
+                <w:rFonts w:ascii="Arial" w:hAnsi="Arial" w:cs="Arial"/>
+                <w:color w:val="000000"/>
+                <w:kern w:val="0"/>
+                <w:sz w:val="20"/>
+                <w:szCs w:val="20"/>
+              </w:rPr>
+              <w:t>jdbc:</w:t>
+            </w:r>
+            <w:r>
+              <w:rPr>
+                <w:rFonts w:ascii="Arial" w:hAnsi="Arial" w:cs="Arial"/>
+                <w:color w:val="000000"/>
+                <w:kern w:val="0"/>
+                <w:sz w:val="20"/>
+                <w:szCs w:val="20"/>
+              </w:rPr>
+              <w:t>db</w:t>
+            </w:r>
+            <w:proofErr w:type="gramStart"/>
+            <w:r>
+              <w:rPr>
+                <w:rFonts w:ascii="Arial" w:hAnsi="Arial" w:cs="Arial"/>
+                <w:color w:val="000000"/>
+                <w:kern w:val="0"/>
+                <w:sz w:val="20"/>
+                <w:szCs w:val="20"/>
+              </w:rPr>
+              <w:t>4o</w:t>
+            </w:r>
+            <w:r>
+              <w:rPr>
+                <w:rFonts w:ascii="Arial" w:hAnsi="Arial" w:cs="Arial"/>
+                <w:color w:val="000000"/>
+                <w:kern w:val="0"/>
+                <w:sz w:val="20"/>
+                <w:szCs w:val="20"/>
+              </w:rPr>
+              <w:t>;D.</w:t>
+            </w:r>
+            <w:proofErr w:type="gramEnd"/>
+            <w:r>
+              <w:rPr>
+                <w:rFonts w:ascii="Arial" w:hAnsi="Arial" w:cs="Arial"/>
+                <w:color w:val="000000"/>
+                <w:kern w:val="0"/>
+                <w:sz w:val="20"/>
+                <w:szCs w:val="20"/>
+              </w:rPr>
+              <w:t>:/</w:t>
+            </w:r>
+            <w:proofErr w:type="spellStart"/>
+            <w:r>
+              <w:rPr>
+                <w:rFonts w:ascii="Arial" w:hAnsi="Arial" w:cs="Arial"/>
+                <w:color w:val="000000"/>
+                <w:kern w:val="0"/>
+                <w:sz w:val="20"/>
+                <w:szCs w:val="20"/>
+              </w:rPr>
+              <w:t>db</w:t>
+            </w:r>
+            <w:proofErr w:type="spellEnd"/>
+            <w:r>
+              <w:rPr>
+                <w:rFonts w:ascii="Arial" w:hAnsi="Arial" w:cs="Arial"/>
+                <w:color w:val="000000"/>
+                <w:kern w:val="0"/>
+                <w:sz w:val="20"/>
+                <w:szCs w:val="20"/>
+              </w:rPr>
+              <w:t>/SQLite/</w:t>
+            </w:r>
+            <w:proofErr w:type="spellStart"/>
+            <w:r>
+              <w:rPr>
+                <w:rFonts w:ascii="Arial" w:hAnsi="Arial" w:cs="Arial"/>
+                <w:color w:val="000000"/>
+                <w:kern w:val="0"/>
+                <w:sz w:val="20"/>
+                <w:szCs w:val="20"/>
+              </w:rPr>
+              <w:t>ejemplo,</w:t>
+            </w:r>
+            <w:r>
+              <w:rPr>
+                <w:rFonts w:ascii="Arial" w:hAnsi="Arial" w:cs="Arial"/>
+                <w:color w:val="000000"/>
+                <w:kern w:val="0"/>
+                <w:sz w:val="20"/>
+                <w:szCs w:val="20"/>
+              </w:rPr>
+              <w:t>yap</w:t>
+            </w:r>
+            <w:proofErr w:type="spellEnd"/>
+            <w:r>
+              <w:rPr>
+                <w:rFonts w:ascii="Arial" w:hAnsi="Arial" w:cs="Arial"/>
+                <w:color w:val="000000"/>
+                <w:kern w:val="0"/>
+                <w:sz w:val="20"/>
+                <w:szCs w:val="20"/>
+              </w:rPr>
+              <w:t xml:space="preserve"> </w:t>
             </w:r>
           </w:p>
         </w:tc>
@@ -721,12 +1276,16 @@
         <w:pStyle w:val="Default"/>
         <w:spacing w:after="132"/>
         <w:rPr>
+          <w:b/>
+          <w:bCs/>
           <w:sz w:val="22"/>
           <w:szCs w:val="22"/>
         </w:rPr>
       </w:pPr>
       <w:r>
         <w:rPr>
+          <w:b/>
+          <w:bCs/>
           <w:sz w:val="22"/>
           <w:szCs w:val="22"/>
         </w:rPr>
@@ -1627,6 +2186,10 @@
     <w:p>
       <w:pPr>
         <w:ind w:left="708"/>
+        <w:rPr>
+          <w:sz w:val="18"/>
+          <w:szCs w:val="18"/>
+        </w:rPr>
       </w:pPr>
       <w:r>
         <w:rPr>
@@ -1634,6 +2197,18 @@
           <w:szCs w:val="18"/>
         </w:rPr>
         <w:t>}</w:t>
+      </w:r>
+    </w:p>
+    <w:p>
+      <w:pPr>
+        <w:ind w:left="708"/>
+        <w:rPr>
+          <w:sz w:val="28"/>
+          <w:szCs w:val="28"/>
+        </w:rPr>
+      </w:pPr>
+      <w:r>
+        <w:t>Está mal porque en la URL del driver tiene una pequeña separación y Java va a intentar buscar ese driver con separación incluida.</w:t>
       </w:r>
     </w:p>
     <w:sectPr>

</xml_diff>